<commit_message>
Added Wednesdays (3/2/2016) minutes.
</commit_message>
<xml_diff>
--- a/documents/minutes/Phase 2 Minutes.docx
+++ b/documents/minutes/Phase 2 Minutes.docx
@@ -5,7 +5,14 @@
     <w:p>
       <w:pPr>
         <w:pStyle w:val="Normal"/>
-        <w:rPr/>
+        <w:rPr>
+          <w:sz w:val="22"/>
+          <w:sz w:val="22"/>
+          <w:szCs w:val="22"/>
+          <w:rFonts w:ascii="Calibri" w:hAnsi="Calibri" w:eastAsia="Calibri" w:cs="" w:asciiTheme="minorHAnsi" w:cstheme="minorBidi" w:eastAsiaTheme="minorHAnsi" w:hAnsiTheme="minorHAnsi"/>
+          <w:color w:val="00000A"/>
+          <w:lang w:val="en-US" w:eastAsia="en-US" w:bidi="ar-SA"/>
+        </w:rPr>
       </w:pPr>
       <w:r>
         <w:rPr/>
@@ -98,16 +105,52 @@
     <w:p>
       <w:pPr>
         <w:pStyle w:val="Normal"/>
-      </w:pPr>
-      <w:r>
-        <w:rPr/>
-      </w:r>
-      <w:r/>
-    </w:p>
-    <w:p>
-      <w:pPr>
-        <w:pStyle w:val="Normal"/>
-        <w:rPr/>
+        <w:rPr>
+          <w:sz w:val="22"/>
+          <w:sz w:val="22"/>
+          <w:szCs w:val="22"/>
+          <w:rFonts w:ascii="Calibri" w:hAnsi="Calibri" w:eastAsia="Calibri" w:cs="" w:asciiTheme="minorHAnsi" w:cstheme="minorBidi" w:eastAsiaTheme="minorHAnsi" w:hAnsiTheme="minorHAnsi"/>
+          <w:color w:val="00000A"/>
+          <w:lang w:val="en-US" w:eastAsia="en-US" w:bidi="ar-SA"/>
+        </w:rPr>
+      </w:pPr>
+      <w:r>
+        <w:rPr/>
+        <w:t>3/2/2016</w:t>
+      </w:r>
+      <w:r/>
+    </w:p>
+    <w:p>
+      <w:pPr>
+        <w:pStyle w:val="Normal"/>
+        <w:rPr>
+          <w:sz w:val="22"/>
+          <w:sz w:val="22"/>
+          <w:szCs w:val="22"/>
+          <w:rFonts w:ascii="Calibri" w:hAnsi="Calibri" w:eastAsia="Calibri" w:cs="" w:asciiTheme="minorHAnsi" w:cstheme="minorBidi" w:eastAsiaTheme="minorHAnsi" w:hAnsiTheme="minorHAnsi"/>
+          <w:color w:val="00000A"/>
+          <w:lang w:val="en-US" w:eastAsia="en-US" w:bidi="ar-SA"/>
+        </w:rPr>
+      </w:pPr>
+      <w:r>
+        <w:rPr/>
+        <w:t>11am-12pm Noah, Jordan, Yang</w:t>
+      </w:r>
+      <w:r/>
+    </w:p>
+    <w:p>
+      <w:pPr>
+        <w:pStyle w:val="Normal"/>
+      </w:pPr>
+      <w:r>
+        <w:rPr/>
+        <w:t xml:space="preserve">We bagan coding the project. Started creating the easier object classes. It was a great time. We tried to set up git hub but were having issues so we decided to wait. </w:t>
+      </w:r>
+      <w:r/>
+    </w:p>
+    <w:p>
+      <w:pPr>
+        <w:pStyle w:val="Normal"/>
       </w:pPr>
       <w:r>
         <w:rPr/>
@@ -122,7 +165,6 @@
     <w:p>
       <w:pPr>
         <w:pStyle w:val="Normal"/>
-        <w:rPr/>
       </w:pPr>
       <w:r>
         <w:rPr/>
@@ -133,7 +175,6 @@
     <w:p>
       <w:pPr>
         <w:pStyle w:val="Normal"/>
-        <w:rPr/>
       </w:pPr>
       <w:r>
         <w:rPr/>
@@ -144,7 +185,6 @@
     <w:p>
       <w:pPr>
         <w:pStyle w:val="Normal"/>
-        <w:rPr/>
       </w:pPr>
       <w:r>
         <w:rPr/>
@@ -155,7 +195,6 @@
     <w:p>
       <w:pPr>
         <w:pStyle w:val="Normal"/>
-        <w:rPr/>
       </w:pPr>
       <w:r>
         <w:rPr/>
@@ -166,7 +205,6 @@
     <w:p>
       <w:pPr>
         <w:pStyle w:val="Normal"/>
-        <w:rPr/>
       </w:pPr>
       <w:r>
         <w:rPr/>
@@ -177,7 +215,6 @@
     <w:p>
       <w:pPr>
         <w:pStyle w:val="Normal"/>
-        <w:rPr/>
       </w:pPr>
       <w:r>
         <w:rPr/>
@@ -188,7 +225,6 @@
     <w:p>
       <w:pPr>
         <w:pStyle w:val="Normal"/>
-        <w:rPr/>
       </w:pPr>
       <w:r>
         <w:rPr/>
@@ -199,7 +235,6 @@
     <w:p>
       <w:pPr>
         <w:pStyle w:val="Normal"/>
-        <w:rPr/>
       </w:pPr>
       <w:r>
         <w:rPr/>
@@ -210,7 +245,6 @@
     <w:p>
       <w:pPr>
         <w:pStyle w:val="Normal"/>
-        <w:rPr/>
       </w:pPr>
       <w:r>
         <w:rPr/>
@@ -221,7 +255,6 @@
     <w:p>
       <w:pPr>
         <w:pStyle w:val="Normal"/>
-        <w:rPr/>
       </w:pPr>
       <w:r>
         <w:rPr/>
@@ -232,17 +265,20 @@
     <w:p>
       <w:pPr>
         <w:pStyle w:val="Normal"/>
-        <w:rPr/>
-      </w:pPr>
-      <w:r>
-        <w:rPr/>
-      </w:r>
-      <w:r/>
-    </w:p>
-    <w:p>
-      <w:pPr>
-        <w:pStyle w:val="Normal"/>
-        <w:rPr/>
+      </w:pPr>
+      <w:r>
+        <w:rPr/>
+      </w:r>
+      <w:r/>
+    </w:p>
+    <w:p>
+      <w:pPr>
+        <w:pStyle w:val="Normal"/>
+        <w:widowControl/>
+        <w:suppressAutoHyphens w:val="true"/>
+        <w:bidi w:val="0"/>
+        <w:spacing w:lineRule="auto" w:line="254" w:before="0" w:after="160"/>
+        <w:jc w:val="left"/>
       </w:pPr>
       <w:r>
         <w:rPr/>
@@ -268,14 +304,13 @@
     <w:rPrDefault>
       <w:rPr>
         <w:rFonts w:ascii="Calibri" w:hAnsi="Calibri" w:eastAsia="Calibri" w:cs="" w:asciiTheme="minorHAnsi" w:cstheme="minorBidi" w:eastAsiaTheme="minorHAnsi" w:hAnsiTheme="minorHAnsi"/>
-        <w:sz w:val="22"/>
         <w:szCs w:val="22"/>
         <w:lang w:val="en-US" w:eastAsia="en-US" w:bidi="ar-SA"/>
       </w:rPr>
     </w:rPrDefault>
     <w:pPrDefault>
       <w:pPr>
-        <w:spacing w:lineRule="auto" w:line="256"/>
+        <w:spacing w:lineRule="auto" w:line="254"/>
       </w:pPr>
     </w:pPrDefault>
   </w:docDefaults>
@@ -659,12 +694,12 @@
       <w:widowControl/>
       <w:suppressAutoHyphens w:val="true"/>
       <w:bidi w:val="0"/>
-      <w:spacing w:lineRule="auto" w:line="256" w:before="0" w:after="160"/>
+      <w:spacing w:lineRule="auto" w:line="254" w:before="0" w:after="160"/>
       <w:jc w:val="left"/>
     </w:pPr>
     <w:rPr>
       <w:rFonts w:ascii="Calibri" w:hAnsi="Calibri" w:eastAsia="Calibri" w:cs="" w:asciiTheme="minorHAnsi" w:cstheme="minorBidi" w:eastAsiaTheme="minorHAnsi" w:hAnsiTheme="minorHAnsi"/>
-      <w:color w:val="auto"/>
+      <w:color w:val="00000A"/>
       <w:sz w:val="22"/>
       <w:szCs w:val="22"/>
       <w:lang w:val="en-US" w:eastAsia="en-US" w:bidi="ar-SA"/>

</xml_diff>